<commit_message>
add 11 dop informatics counter T-trigger
</commit_message>
<xml_diff>
--- a/1 курс/1 семестр/Информатика/Практические работы/11/Практическая 11.docx
+++ b/1 курс/1 семестр/Информатика/Практические работы/11/Практическая 11.docx
@@ -764,7 +764,23 @@
           <w:szCs w:val="20"/>
         </w:rPr>
         <w:tab/>
-        <w:t xml:space="preserve">       «_» декабря 2022 г.</w:t>
+        <w:t xml:space="preserve">    </w:t>
+      </w:r>
+      <w:proofErr w:type="gramStart"/>
+      <w:r>
+        <w:rPr>
+          <w:sz w:val="20"/>
+          <w:szCs w:val="20"/>
+        </w:rPr>
+        <w:t xml:space="preserve">   «</w:t>
+      </w:r>
+      <w:proofErr w:type="gramEnd"/>
+      <w:r>
+        <w:rPr>
+          <w:sz w:val="20"/>
+          <w:szCs w:val="20"/>
+        </w:rPr>
+        <w:t>_» декабря 2022 г.</w:t>
       </w:r>
       <w:r>
         <w:rPr>
@@ -830,7 +846,23 @@
           <w:sz w:val="20"/>
           <w:szCs w:val="20"/>
         </w:rPr>
-        <w:t>«Зачтено»                                                     «_» декабря 2022 г.                         Подпись преподавателя</w:t>
+        <w:t>«</w:t>
+      </w:r>
+      <w:proofErr w:type="gramStart"/>
+      <w:r>
+        <w:rPr>
+          <w:sz w:val="20"/>
+          <w:szCs w:val="20"/>
+        </w:rPr>
+        <w:t xml:space="preserve">Зачтено»   </w:t>
+      </w:r>
+      <w:proofErr w:type="gramEnd"/>
+      <w:r>
+        <w:rPr>
+          <w:sz w:val="20"/>
+          <w:szCs w:val="20"/>
+        </w:rPr>
+        <w:t xml:space="preserve">                                                  «_» декабря 2022 г.                         Подпись преподавателя</w:t>
       </w:r>
     </w:p>
     <w:p>
@@ -947,7 +979,6 @@
           <w:docPartUnique/>
         </w:docPartObj>
       </w:sdtPr>
-      <w:sdtEndPr/>
       <w:sdtContent>
         <w:p>
           <w:pPr>
@@ -2078,7 +2109,7 @@
     <w:tbl>
       <w:tblPr>
         <w:tblStyle w:val="TableNormal0"/>
-        <w:tblW w:w="0" w:type="auto"/>
+        <w:tblW w:w="9608" w:type="dxa"/>
         <w:jc w:val="center"/>
         <w:tblBorders>
           <w:top w:val="single" w:sz="12" w:space="0" w:color="000000"/>
@@ -2596,11 +2627,239 @@
               <w:ind w:left="47"/>
               <w:rPr>
                 <w:sz w:val="28"/>
+                <w:lang w:val="en-US"/>
               </w:rPr>
             </w:pPr>
             <w:r>
               <w:rPr>
                 <w:sz w:val="28"/>
+                <w:lang w:val="en-US"/>
+              </w:rPr>
+              <w:t>0</w:t>
+            </w:r>
+          </w:p>
+        </w:tc>
+      </w:tr>
+      <w:tr>
+        <w:trPr>
+          <w:trHeight w:val="386"/>
+          <w:jc w:val="center"/>
+        </w:trPr>
+        <w:tc>
+          <w:tcPr>
+            <w:tcW w:w="1200" w:type="dxa"/>
+            <w:tcBorders>
+              <w:top w:val="single" w:sz="4" w:space="0" w:color="000000"/>
+              <w:bottom w:val="single" w:sz="4" w:space="0" w:color="000000"/>
+              <w:right w:val="single" w:sz="4" w:space="0" w:color="000000"/>
+            </w:tcBorders>
+            <w:vAlign w:val="center"/>
+          </w:tcPr>
+          <w:p>
+            <w:pPr>
+              <w:pStyle w:val="TableParagraph"/>
+              <w:ind w:left="25"/>
+              <w:rPr>
+                <w:sz w:val="28"/>
+              </w:rPr>
+            </w:pPr>
+            <w:r>
+              <w:rPr>
+                <w:sz w:val="28"/>
+              </w:rPr>
+              <w:t>0</w:t>
+            </w:r>
+          </w:p>
+        </w:tc>
+        <w:tc>
+          <w:tcPr>
+            <w:tcW w:w="1197" w:type="dxa"/>
+            <w:tcBorders>
+              <w:top w:val="single" w:sz="4" w:space="0" w:color="000000"/>
+              <w:left w:val="single" w:sz="4" w:space="0" w:color="000000"/>
+              <w:bottom w:val="single" w:sz="4" w:space="0" w:color="000000"/>
+              <w:right w:val="single" w:sz="4" w:space="0" w:color="000000"/>
+            </w:tcBorders>
+            <w:vAlign w:val="center"/>
+          </w:tcPr>
+          <w:p>
+            <w:pPr>
+              <w:pStyle w:val="TableParagraph"/>
+              <w:ind w:left="33"/>
+              <w:rPr>
+                <w:sz w:val="28"/>
+              </w:rPr>
+            </w:pPr>
+            <w:r>
+              <w:rPr>
+                <w:sz w:val="28"/>
+              </w:rPr>
+              <w:t>0</w:t>
+            </w:r>
+          </w:p>
+        </w:tc>
+        <w:tc>
+          <w:tcPr>
+            <w:tcW w:w="1200" w:type="dxa"/>
+            <w:tcBorders>
+              <w:top w:val="single" w:sz="4" w:space="0" w:color="000000"/>
+              <w:left w:val="single" w:sz="4" w:space="0" w:color="000000"/>
+              <w:bottom w:val="single" w:sz="4" w:space="0" w:color="000000"/>
+              <w:right w:val="single" w:sz="4" w:space="0" w:color="000000"/>
+            </w:tcBorders>
+            <w:vAlign w:val="center"/>
+          </w:tcPr>
+          <w:p>
+            <w:pPr>
+              <w:pStyle w:val="TableParagraph"/>
+              <w:ind w:left="38"/>
+              <w:rPr>
+                <w:sz w:val="28"/>
+              </w:rPr>
+            </w:pPr>
+            <w:r>
+              <w:rPr>
+                <w:sz w:val="28"/>
+              </w:rPr>
+              <w:t>0</w:t>
+            </w:r>
+          </w:p>
+        </w:tc>
+        <w:tc>
+          <w:tcPr>
+            <w:tcW w:w="1199" w:type="dxa"/>
+            <w:tcBorders>
+              <w:top w:val="single" w:sz="4" w:space="0" w:color="000000"/>
+              <w:left w:val="single" w:sz="4" w:space="0" w:color="000000"/>
+              <w:bottom w:val="single" w:sz="4" w:space="0" w:color="000000"/>
+            </w:tcBorders>
+            <w:vAlign w:val="center"/>
+          </w:tcPr>
+          <w:p>
+            <w:pPr>
+              <w:pStyle w:val="TableParagraph"/>
+              <w:ind w:left="44"/>
+              <w:rPr>
+                <w:sz w:val="28"/>
+              </w:rPr>
+            </w:pPr>
+            <w:r>
+              <w:rPr>
+                <w:sz w:val="28"/>
+              </w:rPr>
+              <w:t>1</w:t>
+            </w:r>
+          </w:p>
+        </w:tc>
+        <w:tc>
+          <w:tcPr>
+            <w:tcW w:w="1202" w:type="dxa"/>
+            <w:tcBorders>
+              <w:top w:val="single" w:sz="4" w:space="0" w:color="000000"/>
+              <w:bottom w:val="single" w:sz="4" w:space="0" w:color="000000"/>
+              <w:right w:val="single" w:sz="4" w:space="0" w:color="000000"/>
+            </w:tcBorders>
+            <w:vAlign w:val="center"/>
+          </w:tcPr>
+          <w:p>
+            <w:pPr>
+              <w:pStyle w:val="TableParagraph"/>
+              <w:ind w:left="24"/>
+              <w:rPr>
+                <w:sz w:val="28"/>
+                <w:lang w:val="en-US"/>
+              </w:rPr>
+            </w:pPr>
+            <w:r>
+              <w:rPr>
+                <w:sz w:val="28"/>
+                <w:lang w:val="en-US"/>
+              </w:rPr>
+              <w:t>0</w:t>
+            </w:r>
+          </w:p>
+        </w:tc>
+        <w:tc>
+          <w:tcPr>
+            <w:tcW w:w="1202" w:type="dxa"/>
+            <w:tcBorders>
+              <w:top w:val="single" w:sz="4" w:space="0" w:color="000000"/>
+              <w:left w:val="single" w:sz="4" w:space="0" w:color="000000"/>
+              <w:bottom w:val="single" w:sz="4" w:space="0" w:color="000000"/>
+              <w:right w:val="single" w:sz="4" w:space="0" w:color="000000"/>
+            </w:tcBorders>
+            <w:vAlign w:val="center"/>
+          </w:tcPr>
+          <w:p>
+            <w:pPr>
+              <w:pStyle w:val="TableParagraph"/>
+              <w:ind w:left="34"/>
+              <w:rPr>
+                <w:sz w:val="28"/>
+                <w:lang w:val="en-US"/>
+              </w:rPr>
+            </w:pPr>
+            <w:r>
+              <w:rPr>
+                <w:sz w:val="28"/>
+                <w:lang w:val="en-US"/>
+              </w:rPr>
+              <w:t>0</w:t>
+            </w:r>
+          </w:p>
+        </w:tc>
+        <w:tc>
+          <w:tcPr>
+            <w:tcW w:w="1203" w:type="dxa"/>
+            <w:tcBorders>
+              <w:top w:val="single" w:sz="4" w:space="0" w:color="000000"/>
+              <w:left w:val="single" w:sz="4" w:space="0" w:color="000000"/>
+              <w:bottom w:val="single" w:sz="4" w:space="0" w:color="000000"/>
+              <w:right w:val="single" w:sz="4" w:space="0" w:color="000000"/>
+            </w:tcBorders>
+            <w:vAlign w:val="center"/>
+          </w:tcPr>
+          <w:p>
+            <w:pPr>
+              <w:pStyle w:val="TableParagraph"/>
+              <w:ind w:left="40"/>
+              <w:rPr>
+                <w:sz w:val="28"/>
+                <w:lang w:val="en-US"/>
+              </w:rPr>
+            </w:pPr>
+            <w:r>
+              <w:rPr>
+                <w:sz w:val="28"/>
+                <w:lang w:val="en-US"/>
+              </w:rPr>
+              <w:t>1</w:t>
+            </w:r>
+          </w:p>
+        </w:tc>
+        <w:tc>
+          <w:tcPr>
+            <w:tcW w:w="1205" w:type="dxa"/>
+            <w:tcBorders>
+              <w:top w:val="single" w:sz="4" w:space="0" w:color="000000"/>
+              <w:left w:val="single" w:sz="4" w:space="0" w:color="000000"/>
+              <w:bottom w:val="single" w:sz="4" w:space="0" w:color="000000"/>
+            </w:tcBorders>
+            <w:vAlign w:val="center"/>
+          </w:tcPr>
+          <w:p>
+            <w:pPr>
+              <w:pStyle w:val="TableParagraph"/>
+              <w:ind w:left="47"/>
+              <w:rPr>
+                <w:sz w:val="28"/>
+                <w:lang w:val="en-US"/>
+              </w:rPr>
+            </w:pPr>
+            <w:r>
+              <w:rPr>
+                <w:sz w:val="28"/>
+                <w:lang w:val="en-US"/>
               </w:rPr>
               <w:t>1</w:t>
             </w:r>
@@ -2688,7 +2947,7 @@
               <w:rPr>
                 <w:sz w:val="28"/>
               </w:rPr>
-              <w:t>0</w:t>
+              <w:t>1</w:t>
             </w:r>
           </w:p>
         </w:tc>
@@ -2714,7 +2973,7 @@
               <w:rPr>
                 <w:sz w:val="28"/>
               </w:rPr>
-              <w:t>1</w:t>
+              <w:t>0</w:t>
             </w:r>
           </w:p>
         </w:tc>
@@ -2816,13 +3075,239 @@
               <w:ind w:left="47"/>
               <w:rPr>
                 <w:sz w:val="28"/>
+                <w:lang w:val="en-US"/>
               </w:rPr>
             </w:pPr>
             <w:r>
               <w:rPr>
                 <w:sz w:val="28"/>
+                <w:lang w:val="en-US"/>
               </w:rPr>
               <w:t>0</w:t>
+            </w:r>
+          </w:p>
+        </w:tc>
+      </w:tr>
+      <w:tr>
+        <w:trPr>
+          <w:trHeight w:val="385"/>
+          <w:jc w:val="center"/>
+        </w:trPr>
+        <w:tc>
+          <w:tcPr>
+            <w:tcW w:w="1200" w:type="dxa"/>
+            <w:tcBorders>
+              <w:top w:val="single" w:sz="4" w:space="0" w:color="000000"/>
+              <w:bottom w:val="single" w:sz="4" w:space="0" w:color="000000"/>
+              <w:right w:val="single" w:sz="4" w:space="0" w:color="000000"/>
+            </w:tcBorders>
+            <w:vAlign w:val="center"/>
+          </w:tcPr>
+          <w:p>
+            <w:pPr>
+              <w:pStyle w:val="TableParagraph"/>
+              <w:ind w:left="25"/>
+              <w:rPr>
+                <w:sz w:val="28"/>
+              </w:rPr>
+            </w:pPr>
+            <w:r>
+              <w:rPr>
+                <w:sz w:val="28"/>
+              </w:rPr>
+              <w:t>0</w:t>
+            </w:r>
+          </w:p>
+        </w:tc>
+        <w:tc>
+          <w:tcPr>
+            <w:tcW w:w="1197" w:type="dxa"/>
+            <w:tcBorders>
+              <w:top w:val="single" w:sz="4" w:space="0" w:color="000000"/>
+              <w:left w:val="single" w:sz="4" w:space="0" w:color="000000"/>
+              <w:bottom w:val="single" w:sz="4" w:space="0" w:color="000000"/>
+              <w:right w:val="single" w:sz="4" w:space="0" w:color="000000"/>
+            </w:tcBorders>
+            <w:vAlign w:val="center"/>
+          </w:tcPr>
+          <w:p>
+            <w:pPr>
+              <w:pStyle w:val="TableParagraph"/>
+              <w:ind w:left="33"/>
+              <w:rPr>
+                <w:sz w:val="28"/>
+              </w:rPr>
+            </w:pPr>
+            <w:r>
+              <w:rPr>
+                <w:sz w:val="28"/>
+              </w:rPr>
+              <w:t>0</w:t>
+            </w:r>
+          </w:p>
+        </w:tc>
+        <w:tc>
+          <w:tcPr>
+            <w:tcW w:w="1200" w:type="dxa"/>
+            <w:tcBorders>
+              <w:top w:val="single" w:sz="4" w:space="0" w:color="000000"/>
+              <w:left w:val="single" w:sz="4" w:space="0" w:color="000000"/>
+              <w:bottom w:val="single" w:sz="4" w:space="0" w:color="000000"/>
+              <w:right w:val="single" w:sz="4" w:space="0" w:color="000000"/>
+            </w:tcBorders>
+            <w:vAlign w:val="center"/>
+          </w:tcPr>
+          <w:p>
+            <w:pPr>
+              <w:pStyle w:val="TableParagraph"/>
+              <w:ind w:left="38"/>
+              <w:rPr>
+                <w:sz w:val="28"/>
+              </w:rPr>
+            </w:pPr>
+            <w:r>
+              <w:rPr>
+                <w:sz w:val="28"/>
+              </w:rPr>
+              <w:t>1</w:t>
+            </w:r>
+          </w:p>
+        </w:tc>
+        <w:tc>
+          <w:tcPr>
+            <w:tcW w:w="1199" w:type="dxa"/>
+            <w:tcBorders>
+              <w:top w:val="single" w:sz="4" w:space="0" w:color="000000"/>
+              <w:left w:val="single" w:sz="4" w:space="0" w:color="000000"/>
+              <w:bottom w:val="single" w:sz="4" w:space="0" w:color="000000"/>
+            </w:tcBorders>
+            <w:vAlign w:val="center"/>
+          </w:tcPr>
+          <w:p>
+            <w:pPr>
+              <w:pStyle w:val="TableParagraph"/>
+              <w:ind w:left="44"/>
+              <w:rPr>
+                <w:sz w:val="28"/>
+              </w:rPr>
+            </w:pPr>
+            <w:r>
+              <w:rPr>
+                <w:sz w:val="28"/>
+              </w:rPr>
+              <w:t>1</w:t>
+            </w:r>
+          </w:p>
+        </w:tc>
+        <w:tc>
+          <w:tcPr>
+            <w:tcW w:w="1202" w:type="dxa"/>
+            <w:tcBorders>
+              <w:top w:val="single" w:sz="4" w:space="0" w:color="000000"/>
+              <w:bottom w:val="single" w:sz="4" w:space="0" w:color="000000"/>
+              <w:right w:val="single" w:sz="4" w:space="0" w:color="000000"/>
+            </w:tcBorders>
+            <w:vAlign w:val="center"/>
+          </w:tcPr>
+          <w:p>
+            <w:pPr>
+              <w:pStyle w:val="TableParagraph"/>
+              <w:ind w:left="24"/>
+              <w:rPr>
+                <w:sz w:val="28"/>
+                <w:lang w:val="en-US"/>
+              </w:rPr>
+            </w:pPr>
+            <w:r>
+              <w:rPr>
+                <w:sz w:val="28"/>
+                <w:lang w:val="en-US"/>
+              </w:rPr>
+              <w:t>0</w:t>
+            </w:r>
+          </w:p>
+        </w:tc>
+        <w:tc>
+          <w:tcPr>
+            <w:tcW w:w="1202" w:type="dxa"/>
+            <w:tcBorders>
+              <w:top w:val="single" w:sz="4" w:space="0" w:color="000000"/>
+              <w:left w:val="single" w:sz="4" w:space="0" w:color="000000"/>
+              <w:bottom w:val="single" w:sz="4" w:space="0" w:color="000000"/>
+              <w:right w:val="single" w:sz="4" w:space="0" w:color="000000"/>
+            </w:tcBorders>
+            <w:vAlign w:val="center"/>
+          </w:tcPr>
+          <w:p>
+            <w:pPr>
+              <w:pStyle w:val="TableParagraph"/>
+              <w:ind w:left="34"/>
+              <w:rPr>
+                <w:sz w:val="28"/>
+                <w:lang w:val="en-US"/>
+              </w:rPr>
+            </w:pPr>
+            <w:r>
+              <w:rPr>
+                <w:sz w:val="28"/>
+                <w:lang w:val="en-US"/>
+              </w:rPr>
+              <w:t>1</w:t>
+            </w:r>
+          </w:p>
+        </w:tc>
+        <w:tc>
+          <w:tcPr>
+            <w:tcW w:w="1203" w:type="dxa"/>
+            <w:tcBorders>
+              <w:top w:val="single" w:sz="4" w:space="0" w:color="000000"/>
+              <w:left w:val="single" w:sz="4" w:space="0" w:color="000000"/>
+              <w:bottom w:val="single" w:sz="4" w:space="0" w:color="000000"/>
+              <w:right w:val="single" w:sz="4" w:space="0" w:color="000000"/>
+            </w:tcBorders>
+            <w:vAlign w:val="center"/>
+          </w:tcPr>
+          <w:p>
+            <w:pPr>
+              <w:pStyle w:val="TableParagraph"/>
+              <w:ind w:left="40"/>
+              <w:rPr>
+                <w:sz w:val="28"/>
+              </w:rPr>
+            </w:pPr>
+            <w:r>
+              <w:rPr>
+                <w:sz w:val="28"/>
+              </w:rPr>
+              <w:t>0</w:t>
+            </w:r>
+          </w:p>
+        </w:tc>
+        <w:tc>
+          <w:tcPr>
+            <w:tcW w:w="1205" w:type="dxa"/>
+            <w:tcBorders>
+              <w:top w:val="single" w:sz="4" w:space="0" w:color="000000"/>
+              <w:left w:val="single" w:sz="4" w:space="0" w:color="000000"/>
+              <w:bottom w:val="single" w:sz="4" w:space="0" w:color="000000"/>
+            </w:tcBorders>
+            <w:vAlign w:val="center"/>
+          </w:tcPr>
+          <w:p>
+            <w:pPr>
+              <w:pStyle w:val="TableParagraph"/>
+              <w:ind w:left="47"/>
+              <w:rPr>
+                <w:sz w:val="28"/>
+                <w:lang w:val="en-US"/>
+              </w:rPr>
+            </w:pPr>
+            <w:r>
+              <w:rPr>
+                <w:sz w:val="28"/>
+                <w:lang w:val="en-US"/>
+              </w:rPr>
+              <w:t>1</w:t>
             </w:r>
           </w:p>
         </w:tc>
@@ -2881,7 +3366,7 @@
               <w:rPr>
                 <w:sz w:val="28"/>
               </w:rPr>
-              <w:t>0</w:t>
+              <w:t>1</w:t>
             </w:r>
           </w:p>
         </w:tc>
@@ -2908,7 +3393,7 @@
               <w:rPr>
                 <w:sz w:val="28"/>
               </w:rPr>
-              <w:t>1</w:t>
+              <w:t>0</w:t>
             </w:r>
           </w:p>
         </w:tc>
@@ -2983,11 +3468,13 @@
               <w:ind w:left="34"/>
               <w:rPr>
                 <w:sz w:val="28"/>
+                <w:lang w:val="en-US"/>
               </w:rPr>
             </w:pPr>
             <w:r>
               <w:rPr>
                 <w:sz w:val="28"/>
+                <w:lang w:val="en-US"/>
               </w:rPr>
               <w:t>1</w:t>
             </w:r>
@@ -3010,13 +3497,15 @@
               <w:ind w:left="40"/>
               <w:rPr>
                 <w:sz w:val="28"/>
+                <w:lang w:val="en-US"/>
               </w:rPr>
             </w:pPr>
             <w:r>
               <w:rPr>
                 <w:sz w:val="28"/>
-              </w:rPr>
-              <w:t>0</w:t>
+                <w:lang w:val="en-US"/>
+              </w:rPr>
+              <w:t>1</w:t>
             </w:r>
           </w:p>
         </w:tc>
@@ -3036,13 +3525,15 @@
               <w:ind w:left="47"/>
               <w:rPr>
                 <w:sz w:val="28"/>
+                <w:lang w:val="en-US"/>
               </w:rPr>
             </w:pPr>
             <w:r>
               <w:rPr>
                 <w:sz w:val="28"/>
-              </w:rPr>
-              <w:t>1</w:t>
+                <w:lang w:val="en-US"/>
+              </w:rPr>
+              <w:t>0</w:t>
             </w:r>
           </w:p>
         </w:tc>
@@ -3101,7 +3592,7 @@
               <w:rPr>
                 <w:sz w:val="28"/>
               </w:rPr>
-              <w:t>0</w:t>
+              <w:t>1</w:t>
             </w:r>
           </w:p>
         </w:tc>
@@ -3128,7 +3619,7 @@
               <w:rPr>
                 <w:sz w:val="28"/>
               </w:rPr>
-              <w:t>1</w:t>
+              <w:t>0</w:t>
             </w:r>
           </w:p>
         </w:tc>
@@ -3174,13 +3665,11 @@
               <w:ind w:left="24"/>
               <w:rPr>
                 <w:sz w:val="28"/>
-                <w:lang w:val="en-US"/>
               </w:rPr>
             </w:pPr>
             <w:r>
               <w:rPr>
                 <w:sz w:val="28"/>
-                <w:lang w:val="en-US"/>
               </w:rPr>
               <w:t>0</w:t>
             </w:r>
@@ -3203,13 +3692,15 @@
               <w:ind w:left="34"/>
               <w:rPr>
                 <w:sz w:val="28"/>
+                <w:lang w:val="en-US"/>
               </w:rPr>
             </w:pPr>
             <w:r>
               <w:rPr>
                 <w:sz w:val="28"/>
-              </w:rPr>
-              <w:t>0</w:t>
+                <w:lang w:val="en-US"/>
+              </w:rPr>
+              <w:t>1</w:t>
             </w:r>
           </w:p>
         </w:tc>
@@ -3236,7 +3727,7 @@
               <w:rPr>
                 <w:sz w:val="28"/>
               </w:rPr>
-              <w:t>0</w:t>
+              <w:t>1</w:t>
             </w:r>
           </w:p>
         </w:tc>
@@ -3256,13 +3747,15 @@
               <w:ind w:left="47"/>
               <w:rPr>
                 <w:sz w:val="28"/>
+                <w:lang w:val="en-US"/>
               </w:rPr>
             </w:pPr>
             <w:r>
               <w:rPr>
                 <w:sz w:val="28"/>
-              </w:rPr>
-              <w:t>0</w:t>
+                <w:lang w:val="en-US"/>
+              </w:rPr>
+              <w:t>1</w:t>
             </w:r>
           </w:p>
         </w:tc>
@@ -3348,7 +3841,7 @@
               <w:rPr>
                 <w:sz w:val="28"/>
               </w:rPr>
-              <w:t>0</w:t>
+              <w:t>1</w:t>
             </w:r>
           </w:p>
         </w:tc>
@@ -3402,7 +3895,7 @@
                 <w:sz w:val="28"/>
                 <w:lang w:val="en-US"/>
               </w:rPr>
-              <w:t>0</w:t>
+              <w:t>1</w:t>
             </w:r>
           </w:p>
         </w:tc>
@@ -3450,11 +3943,13 @@
               <w:ind w:left="40"/>
               <w:rPr>
                 <w:sz w:val="28"/>
+                <w:lang w:val="en-US"/>
               </w:rPr>
             </w:pPr>
             <w:r>
               <w:rPr>
                 <w:sz w:val="28"/>
+                <w:lang w:val="en-US"/>
               </w:rPr>
               <w:t>0</w:t>
             </w:r>
@@ -3476,451 +3971,15 @@
               <w:ind w:left="47"/>
               <w:rPr>
                 <w:sz w:val="28"/>
+                <w:lang w:val="en-US"/>
               </w:rPr>
             </w:pPr>
             <w:r>
               <w:rPr>
                 <w:sz w:val="28"/>
-              </w:rPr>
-              <w:t>1</w:t>
-            </w:r>
-          </w:p>
-        </w:tc>
-      </w:tr>
-      <w:tr>
-        <w:trPr>
-          <w:trHeight w:val="385"/>
-          <w:jc w:val="center"/>
-        </w:trPr>
-        <w:tc>
-          <w:tcPr>
-            <w:tcW w:w="1200" w:type="dxa"/>
-            <w:tcBorders>
-              <w:top w:val="single" w:sz="4" w:space="0" w:color="000000"/>
-              <w:bottom w:val="single" w:sz="4" w:space="0" w:color="000000"/>
-              <w:right w:val="single" w:sz="4" w:space="0" w:color="000000"/>
-            </w:tcBorders>
-            <w:vAlign w:val="center"/>
-          </w:tcPr>
-          <w:p>
-            <w:pPr>
-              <w:pStyle w:val="TableParagraph"/>
-              <w:ind w:left="25"/>
-              <w:rPr>
-                <w:sz w:val="28"/>
-              </w:rPr>
-            </w:pPr>
-            <w:r>
-              <w:rPr>
-                <w:sz w:val="28"/>
+                <w:lang w:val="en-US"/>
               </w:rPr>
               <w:t>0</w:t>
-            </w:r>
-          </w:p>
-        </w:tc>
-        <w:tc>
-          <w:tcPr>
-            <w:tcW w:w="1197" w:type="dxa"/>
-            <w:tcBorders>
-              <w:top w:val="single" w:sz="4" w:space="0" w:color="000000"/>
-              <w:left w:val="single" w:sz="4" w:space="0" w:color="000000"/>
-              <w:bottom w:val="single" w:sz="4" w:space="0" w:color="000000"/>
-              <w:right w:val="single" w:sz="4" w:space="0" w:color="000000"/>
-            </w:tcBorders>
-            <w:vAlign w:val="center"/>
-          </w:tcPr>
-          <w:p>
-            <w:pPr>
-              <w:pStyle w:val="TableParagraph"/>
-              <w:ind w:left="33"/>
-              <w:rPr>
-                <w:sz w:val="28"/>
-              </w:rPr>
-            </w:pPr>
-            <w:r>
-              <w:rPr>
-                <w:sz w:val="28"/>
-              </w:rPr>
-              <w:t>1</w:t>
-            </w:r>
-          </w:p>
-        </w:tc>
-        <w:tc>
-          <w:tcPr>
-            <w:tcW w:w="1200" w:type="dxa"/>
-            <w:tcBorders>
-              <w:top w:val="single" w:sz="4" w:space="0" w:color="000000"/>
-              <w:left w:val="single" w:sz="4" w:space="0" w:color="000000"/>
-              <w:bottom w:val="single" w:sz="4" w:space="0" w:color="000000"/>
-              <w:right w:val="single" w:sz="4" w:space="0" w:color="000000"/>
-            </w:tcBorders>
-            <w:vAlign w:val="center"/>
-          </w:tcPr>
-          <w:p>
-            <w:pPr>
-              <w:pStyle w:val="TableParagraph"/>
-              <w:ind w:left="38"/>
-              <w:rPr>
-                <w:sz w:val="28"/>
-              </w:rPr>
-            </w:pPr>
-            <w:r>
-              <w:rPr>
-                <w:sz w:val="28"/>
-              </w:rPr>
-              <w:t>0</w:t>
-            </w:r>
-          </w:p>
-        </w:tc>
-        <w:tc>
-          <w:tcPr>
-            <w:tcW w:w="1199" w:type="dxa"/>
-            <w:tcBorders>
-              <w:top w:val="single" w:sz="4" w:space="0" w:color="000000"/>
-              <w:left w:val="single" w:sz="4" w:space="0" w:color="000000"/>
-              <w:bottom w:val="single" w:sz="4" w:space="0" w:color="000000"/>
-            </w:tcBorders>
-            <w:vAlign w:val="center"/>
-          </w:tcPr>
-          <w:p>
-            <w:pPr>
-              <w:pStyle w:val="TableParagraph"/>
-              <w:ind w:left="44"/>
-              <w:rPr>
-                <w:sz w:val="28"/>
-              </w:rPr>
-            </w:pPr>
-            <w:r>
-              <w:rPr>
-                <w:sz w:val="28"/>
-              </w:rPr>
-              <w:t>1</w:t>
-            </w:r>
-          </w:p>
-        </w:tc>
-        <w:tc>
-          <w:tcPr>
-            <w:tcW w:w="1202" w:type="dxa"/>
-            <w:tcBorders>
-              <w:top w:val="single" w:sz="4" w:space="0" w:color="000000"/>
-              <w:bottom w:val="single" w:sz="4" w:space="0" w:color="000000"/>
-              <w:right w:val="single" w:sz="4" w:space="0" w:color="000000"/>
-            </w:tcBorders>
-            <w:vAlign w:val="center"/>
-          </w:tcPr>
-          <w:p>
-            <w:pPr>
-              <w:pStyle w:val="TableParagraph"/>
-              <w:ind w:left="24"/>
-              <w:rPr>
-                <w:sz w:val="28"/>
-              </w:rPr>
-            </w:pPr>
-            <w:r>
-              <w:rPr>
-                <w:sz w:val="28"/>
-              </w:rPr>
-              <w:t>0</w:t>
-            </w:r>
-          </w:p>
-        </w:tc>
-        <w:tc>
-          <w:tcPr>
-            <w:tcW w:w="1202" w:type="dxa"/>
-            <w:tcBorders>
-              <w:top w:val="single" w:sz="4" w:space="0" w:color="000000"/>
-              <w:left w:val="single" w:sz="4" w:space="0" w:color="000000"/>
-              <w:bottom w:val="single" w:sz="4" w:space="0" w:color="000000"/>
-              <w:right w:val="single" w:sz="4" w:space="0" w:color="000000"/>
-            </w:tcBorders>
-            <w:vAlign w:val="center"/>
-          </w:tcPr>
-          <w:p>
-            <w:pPr>
-              <w:pStyle w:val="TableParagraph"/>
-              <w:ind w:left="34"/>
-              <w:rPr>
-                <w:sz w:val="28"/>
-              </w:rPr>
-            </w:pPr>
-            <w:r>
-              <w:rPr>
-                <w:sz w:val="28"/>
-              </w:rPr>
-              <w:t>0</w:t>
-            </w:r>
-          </w:p>
-        </w:tc>
-        <w:tc>
-          <w:tcPr>
-            <w:tcW w:w="1203" w:type="dxa"/>
-            <w:tcBorders>
-              <w:top w:val="single" w:sz="4" w:space="0" w:color="000000"/>
-              <w:left w:val="single" w:sz="4" w:space="0" w:color="000000"/>
-              <w:bottom w:val="single" w:sz="4" w:space="0" w:color="000000"/>
-              <w:right w:val="single" w:sz="4" w:space="0" w:color="000000"/>
-            </w:tcBorders>
-            <w:vAlign w:val="center"/>
-          </w:tcPr>
-          <w:p>
-            <w:pPr>
-              <w:pStyle w:val="TableParagraph"/>
-              <w:ind w:left="40"/>
-              <w:rPr>
-                <w:sz w:val="28"/>
-              </w:rPr>
-            </w:pPr>
-            <w:r>
-              <w:rPr>
-                <w:sz w:val="28"/>
-              </w:rPr>
-              <w:t>1</w:t>
-            </w:r>
-          </w:p>
-        </w:tc>
-        <w:tc>
-          <w:tcPr>
-            <w:tcW w:w="1205" w:type="dxa"/>
-            <w:tcBorders>
-              <w:top w:val="single" w:sz="4" w:space="0" w:color="000000"/>
-              <w:left w:val="single" w:sz="4" w:space="0" w:color="000000"/>
-              <w:bottom w:val="single" w:sz="4" w:space="0" w:color="000000"/>
-            </w:tcBorders>
-            <w:vAlign w:val="center"/>
-          </w:tcPr>
-          <w:p>
-            <w:pPr>
-              <w:pStyle w:val="TableParagraph"/>
-              <w:ind w:left="47"/>
-              <w:rPr>
-                <w:sz w:val="28"/>
-              </w:rPr>
-            </w:pPr>
-            <w:r>
-              <w:rPr>
-                <w:sz w:val="28"/>
-              </w:rPr>
-              <w:t>0</w:t>
-            </w:r>
-          </w:p>
-        </w:tc>
-      </w:tr>
-      <w:tr>
-        <w:trPr>
-          <w:trHeight w:val="386"/>
-          <w:jc w:val="center"/>
-        </w:trPr>
-        <w:tc>
-          <w:tcPr>
-            <w:tcW w:w="1200" w:type="dxa"/>
-            <w:tcBorders>
-              <w:top w:val="single" w:sz="4" w:space="0" w:color="000000"/>
-              <w:bottom w:val="single" w:sz="4" w:space="0" w:color="000000"/>
-              <w:right w:val="single" w:sz="4" w:space="0" w:color="000000"/>
-            </w:tcBorders>
-            <w:vAlign w:val="center"/>
-          </w:tcPr>
-          <w:p>
-            <w:pPr>
-              <w:pStyle w:val="TableParagraph"/>
-              <w:ind w:left="25"/>
-              <w:rPr>
-                <w:sz w:val="28"/>
-              </w:rPr>
-            </w:pPr>
-            <w:r>
-              <w:rPr>
-                <w:sz w:val="28"/>
-              </w:rPr>
-              <w:t>0</w:t>
-            </w:r>
-          </w:p>
-        </w:tc>
-        <w:tc>
-          <w:tcPr>
-            <w:tcW w:w="1197" w:type="dxa"/>
-            <w:tcBorders>
-              <w:top w:val="single" w:sz="4" w:space="0" w:color="000000"/>
-              <w:left w:val="single" w:sz="4" w:space="0" w:color="000000"/>
-              <w:bottom w:val="single" w:sz="4" w:space="0" w:color="000000"/>
-              <w:right w:val="single" w:sz="4" w:space="0" w:color="000000"/>
-            </w:tcBorders>
-            <w:vAlign w:val="center"/>
-          </w:tcPr>
-          <w:p>
-            <w:pPr>
-              <w:pStyle w:val="TableParagraph"/>
-              <w:ind w:left="33"/>
-              <w:rPr>
-                <w:sz w:val="28"/>
-              </w:rPr>
-            </w:pPr>
-            <w:r>
-              <w:rPr>
-                <w:sz w:val="28"/>
-              </w:rPr>
-              <w:t>1</w:t>
-            </w:r>
-          </w:p>
-        </w:tc>
-        <w:tc>
-          <w:tcPr>
-            <w:tcW w:w="1200" w:type="dxa"/>
-            <w:tcBorders>
-              <w:top w:val="single" w:sz="4" w:space="0" w:color="000000"/>
-              <w:left w:val="single" w:sz="4" w:space="0" w:color="000000"/>
-              <w:bottom w:val="single" w:sz="4" w:space="0" w:color="000000"/>
-              <w:right w:val="single" w:sz="4" w:space="0" w:color="000000"/>
-            </w:tcBorders>
-            <w:vAlign w:val="center"/>
-          </w:tcPr>
-          <w:p>
-            <w:pPr>
-              <w:pStyle w:val="TableParagraph"/>
-              <w:ind w:left="38"/>
-              <w:rPr>
-                <w:sz w:val="28"/>
-              </w:rPr>
-            </w:pPr>
-            <w:r>
-              <w:rPr>
-                <w:sz w:val="28"/>
-              </w:rPr>
-              <w:t>1</w:t>
-            </w:r>
-          </w:p>
-        </w:tc>
-        <w:tc>
-          <w:tcPr>
-            <w:tcW w:w="1199" w:type="dxa"/>
-            <w:tcBorders>
-              <w:top w:val="single" w:sz="4" w:space="0" w:color="000000"/>
-              <w:left w:val="single" w:sz="4" w:space="0" w:color="000000"/>
-              <w:bottom w:val="single" w:sz="4" w:space="0" w:color="000000"/>
-            </w:tcBorders>
-            <w:vAlign w:val="center"/>
-          </w:tcPr>
-          <w:p>
-            <w:pPr>
-              <w:pStyle w:val="TableParagraph"/>
-              <w:ind w:left="44"/>
-              <w:rPr>
-                <w:sz w:val="28"/>
-              </w:rPr>
-            </w:pPr>
-            <w:r>
-              <w:rPr>
-                <w:sz w:val="28"/>
-              </w:rPr>
-              <w:t>0</w:t>
-            </w:r>
-          </w:p>
-        </w:tc>
-        <w:tc>
-          <w:tcPr>
-            <w:tcW w:w="1202" w:type="dxa"/>
-            <w:tcBorders>
-              <w:top w:val="single" w:sz="4" w:space="0" w:color="000000"/>
-              <w:bottom w:val="single" w:sz="4" w:space="0" w:color="000000"/>
-              <w:right w:val="single" w:sz="4" w:space="0" w:color="000000"/>
-            </w:tcBorders>
-            <w:vAlign w:val="center"/>
-          </w:tcPr>
-          <w:p>
-            <w:pPr>
-              <w:pStyle w:val="TableParagraph"/>
-              <w:ind w:left="24"/>
-              <w:rPr>
-                <w:sz w:val="28"/>
-                <w:lang w:val="en-US"/>
-              </w:rPr>
-            </w:pPr>
-            <w:r>
-              <w:rPr>
-                <w:sz w:val="28"/>
-                <w:lang w:val="en-US"/>
-              </w:rPr>
-              <w:t>1</w:t>
-            </w:r>
-          </w:p>
-        </w:tc>
-        <w:tc>
-          <w:tcPr>
-            <w:tcW w:w="1202" w:type="dxa"/>
-            <w:tcBorders>
-              <w:top w:val="single" w:sz="4" w:space="0" w:color="000000"/>
-              <w:left w:val="single" w:sz="4" w:space="0" w:color="000000"/>
-              <w:bottom w:val="single" w:sz="4" w:space="0" w:color="000000"/>
-              <w:right w:val="single" w:sz="4" w:space="0" w:color="000000"/>
-            </w:tcBorders>
-            <w:vAlign w:val="center"/>
-          </w:tcPr>
-          <w:p>
-            <w:pPr>
-              <w:pStyle w:val="TableParagraph"/>
-              <w:ind w:left="34"/>
-              <w:rPr>
-                <w:sz w:val="28"/>
-              </w:rPr>
-            </w:pPr>
-            <w:r>
-              <w:rPr>
-                <w:sz w:val="28"/>
-              </w:rPr>
-              <w:t>0</w:t>
-            </w:r>
-          </w:p>
-        </w:tc>
-        <w:tc>
-          <w:tcPr>
-            <w:tcW w:w="1203" w:type="dxa"/>
-            <w:tcBorders>
-              <w:top w:val="single" w:sz="4" w:space="0" w:color="000000"/>
-              <w:left w:val="single" w:sz="4" w:space="0" w:color="000000"/>
-              <w:bottom w:val="single" w:sz="4" w:space="0" w:color="000000"/>
-              <w:right w:val="single" w:sz="4" w:space="0" w:color="000000"/>
-            </w:tcBorders>
-            <w:vAlign w:val="center"/>
-          </w:tcPr>
-          <w:p>
-            <w:pPr>
-              <w:pStyle w:val="TableParagraph"/>
-              <w:ind w:left="40"/>
-              <w:rPr>
-                <w:sz w:val="28"/>
-              </w:rPr>
-            </w:pPr>
-            <w:r>
-              <w:rPr>
-                <w:sz w:val="28"/>
-              </w:rPr>
-              <w:t>1</w:t>
-            </w:r>
-          </w:p>
-        </w:tc>
-        <w:tc>
-          <w:tcPr>
-            <w:tcW w:w="1205" w:type="dxa"/>
-            <w:tcBorders>
-              <w:top w:val="single" w:sz="4" w:space="0" w:color="000000"/>
-              <w:left w:val="single" w:sz="4" w:space="0" w:color="000000"/>
-              <w:bottom w:val="single" w:sz="4" w:space="0" w:color="000000"/>
-            </w:tcBorders>
-            <w:vAlign w:val="center"/>
-          </w:tcPr>
-          <w:p>
-            <w:pPr>
-              <w:pStyle w:val="TableParagraph"/>
-              <w:ind w:left="47"/>
-              <w:rPr>
-                <w:sz w:val="28"/>
-              </w:rPr>
-            </w:pPr>
-            <w:r>
-              <w:rPr>
-                <w:sz w:val="28"/>
-              </w:rPr>
-              <w:t>1</w:t>
             </w:r>
           </w:p>
         </w:tc>
@@ -4087,13 +4146,15 @@
               <w:ind w:left="34"/>
               <w:rPr>
                 <w:sz w:val="28"/>
+                <w:lang w:val="en-US"/>
               </w:rPr>
             </w:pPr>
             <w:r>
               <w:rPr>
                 <w:sz w:val="28"/>
-              </w:rPr>
-              <w:t>1</w:t>
+                <w:lang w:val="en-US"/>
+              </w:rPr>
+              <w:t>0</w:t>
             </w:r>
           </w:p>
         </w:tc>
@@ -4142,667 +4203,13 @@
               <w:ind w:left="47"/>
               <w:rPr>
                 <w:sz w:val="28"/>
+                <w:lang w:val="en-US"/>
               </w:rPr>
             </w:pPr>
             <w:r>
               <w:rPr>
                 <w:sz w:val="28"/>
-              </w:rPr>
-              <w:t>0</w:t>
-            </w:r>
-          </w:p>
-        </w:tc>
-      </w:tr>
-      <w:tr>
-        <w:trPr>
-          <w:trHeight w:val="386"/>
-          <w:jc w:val="center"/>
-        </w:trPr>
-        <w:tc>
-          <w:tcPr>
-            <w:tcW w:w="1200" w:type="dxa"/>
-            <w:tcBorders>
-              <w:top w:val="single" w:sz="4" w:space="0" w:color="000000"/>
-              <w:bottom w:val="single" w:sz="4" w:space="0" w:color="000000"/>
-              <w:right w:val="single" w:sz="4" w:space="0" w:color="000000"/>
-            </w:tcBorders>
-            <w:vAlign w:val="center"/>
-          </w:tcPr>
-          <w:p>
-            <w:pPr>
-              <w:pStyle w:val="TableParagraph"/>
-              <w:ind w:left="25"/>
-              <w:rPr>
-                <w:sz w:val="28"/>
-              </w:rPr>
-            </w:pPr>
-            <w:r>
-              <w:rPr>
-                <w:sz w:val="28"/>
-              </w:rPr>
-              <w:t>1</w:t>
-            </w:r>
-          </w:p>
-        </w:tc>
-        <w:tc>
-          <w:tcPr>
-            <w:tcW w:w="1197" w:type="dxa"/>
-            <w:tcBorders>
-              <w:top w:val="single" w:sz="4" w:space="0" w:color="000000"/>
-              <w:left w:val="single" w:sz="4" w:space="0" w:color="000000"/>
-              <w:bottom w:val="single" w:sz="4" w:space="0" w:color="000000"/>
-              <w:right w:val="single" w:sz="4" w:space="0" w:color="000000"/>
-            </w:tcBorders>
-            <w:vAlign w:val="center"/>
-          </w:tcPr>
-          <w:p>
-            <w:pPr>
-              <w:pStyle w:val="TableParagraph"/>
-              <w:ind w:left="33"/>
-              <w:rPr>
-                <w:sz w:val="28"/>
-              </w:rPr>
-            </w:pPr>
-            <w:r>
-              <w:rPr>
-                <w:sz w:val="28"/>
-              </w:rPr>
-              <w:t>0</w:t>
-            </w:r>
-          </w:p>
-        </w:tc>
-        <w:tc>
-          <w:tcPr>
-            <w:tcW w:w="1200" w:type="dxa"/>
-            <w:tcBorders>
-              <w:top w:val="single" w:sz="4" w:space="0" w:color="000000"/>
-              <w:left w:val="single" w:sz="4" w:space="0" w:color="000000"/>
-              <w:bottom w:val="single" w:sz="4" w:space="0" w:color="000000"/>
-              <w:right w:val="single" w:sz="4" w:space="0" w:color="000000"/>
-            </w:tcBorders>
-            <w:vAlign w:val="center"/>
-          </w:tcPr>
-          <w:p>
-            <w:pPr>
-              <w:pStyle w:val="TableParagraph"/>
-              <w:ind w:left="38"/>
-              <w:rPr>
-                <w:sz w:val="28"/>
-              </w:rPr>
-            </w:pPr>
-            <w:r>
-              <w:rPr>
-                <w:sz w:val="28"/>
-              </w:rPr>
-              <w:t>0</w:t>
-            </w:r>
-          </w:p>
-        </w:tc>
-        <w:tc>
-          <w:tcPr>
-            <w:tcW w:w="1199" w:type="dxa"/>
-            <w:tcBorders>
-              <w:top w:val="single" w:sz="4" w:space="0" w:color="000000"/>
-              <w:left w:val="single" w:sz="4" w:space="0" w:color="000000"/>
-              <w:bottom w:val="single" w:sz="4" w:space="0" w:color="000000"/>
-            </w:tcBorders>
-            <w:vAlign w:val="center"/>
-          </w:tcPr>
-          <w:p>
-            <w:pPr>
-              <w:pStyle w:val="TableParagraph"/>
-              <w:ind w:left="44"/>
-              <w:rPr>
-                <w:sz w:val="28"/>
-              </w:rPr>
-            </w:pPr>
-            <w:r>
-              <w:rPr>
-                <w:sz w:val="28"/>
-              </w:rPr>
-              <w:t>0</w:t>
-            </w:r>
-          </w:p>
-        </w:tc>
-        <w:tc>
-          <w:tcPr>
-            <w:tcW w:w="1202" w:type="dxa"/>
-            <w:tcBorders>
-              <w:top w:val="single" w:sz="4" w:space="0" w:color="000000"/>
-              <w:bottom w:val="single" w:sz="4" w:space="0" w:color="000000"/>
-              <w:right w:val="single" w:sz="4" w:space="0" w:color="000000"/>
-            </w:tcBorders>
-            <w:vAlign w:val="center"/>
-          </w:tcPr>
-          <w:p>
-            <w:pPr>
-              <w:pStyle w:val="TableParagraph"/>
-              <w:ind w:left="24"/>
-              <w:rPr>
-                <w:sz w:val="28"/>
-              </w:rPr>
-            </w:pPr>
-            <w:r>
-              <w:rPr>
-                <w:sz w:val="28"/>
-              </w:rPr>
-              <w:t>0</w:t>
-            </w:r>
-          </w:p>
-        </w:tc>
-        <w:tc>
-          <w:tcPr>
-            <w:tcW w:w="1202" w:type="dxa"/>
-            <w:tcBorders>
-              <w:top w:val="single" w:sz="4" w:space="0" w:color="000000"/>
-              <w:left w:val="single" w:sz="4" w:space="0" w:color="000000"/>
-              <w:bottom w:val="single" w:sz="4" w:space="0" w:color="000000"/>
-              <w:right w:val="single" w:sz="4" w:space="0" w:color="000000"/>
-            </w:tcBorders>
-            <w:vAlign w:val="center"/>
-          </w:tcPr>
-          <w:p>
-            <w:pPr>
-              <w:pStyle w:val="TableParagraph"/>
-              <w:ind w:left="34"/>
-              <w:rPr>
-                <w:sz w:val="28"/>
-              </w:rPr>
-            </w:pPr>
-            <w:r>
-              <w:rPr>
-                <w:sz w:val="28"/>
-              </w:rPr>
-              <w:t>1</w:t>
-            </w:r>
-          </w:p>
-        </w:tc>
-        <w:tc>
-          <w:tcPr>
-            <w:tcW w:w="1203" w:type="dxa"/>
-            <w:tcBorders>
-              <w:top w:val="single" w:sz="4" w:space="0" w:color="000000"/>
-              <w:left w:val="single" w:sz="4" w:space="0" w:color="000000"/>
-              <w:bottom w:val="single" w:sz="4" w:space="0" w:color="000000"/>
-              <w:right w:val="single" w:sz="4" w:space="0" w:color="000000"/>
-            </w:tcBorders>
-            <w:vAlign w:val="center"/>
-          </w:tcPr>
-          <w:p>
-            <w:pPr>
-              <w:pStyle w:val="TableParagraph"/>
-              <w:ind w:left="40"/>
-              <w:rPr>
-                <w:sz w:val="28"/>
-              </w:rPr>
-            </w:pPr>
-            <w:r>
-              <w:rPr>
-                <w:sz w:val="28"/>
-              </w:rPr>
-              <w:t>0</w:t>
-            </w:r>
-          </w:p>
-        </w:tc>
-        <w:tc>
-          <w:tcPr>
-            <w:tcW w:w="1205" w:type="dxa"/>
-            <w:tcBorders>
-              <w:top w:val="single" w:sz="4" w:space="0" w:color="000000"/>
-              <w:left w:val="single" w:sz="4" w:space="0" w:color="000000"/>
-              <w:bottom w:val="single" w:sz="4" w:space="0" w:color="000000"/>
-            </w:tcBorders>
-            <w:vAlign w:val="center"/>
-          </w:tcPr>
-          <w:p>
-            <w:pPr>
-              <w:pStyle w:val="TableParagraph"/>
-              <w:ind w:left="47"/>
-              <w:rPr>
-                <w:sz w:val="28"/>
-              </w:rPr>
-            </w:pPr>
-            <w:r>
-              <w:rPr>
-                <w:sz w:val="28"/>
-              </w:rPr>
-              <w:t>1</w:t>
-            </w:r>
-          </w:p>
-        </w:tc>
-      </w:tr>
-      <w:tr>
-        <w:trPr>
-          <w:trHeight w:val="385"/>
-          <w:jc w:val="center"/>
-        </w:trPr>
-        <w:tc>
-          <w:tcPr>
-            <w:tcW w:w="1200" w:type="dxa"/>
-            <w:tcBorders>
-              <w:top w:val="single" w:sz="4" w:space="0" w:color="000000"/>
-              <w:bottom w:val="single" w:sz="4" w:space="0" w:color="000000"/>
-              <w:right w:val="single" w:sz="4" w:space="0" w:color="000000"/>
-            </w:tcBorders>
-            <w:vAlign w:val="center"/>
-          </w:tcPr>
-          <w:p>
-            <w:pPr>
-              <w:pStyle w:val="TableParagraph"/>
-              <w:ind w:left="25"/>
-              <w:rPr>
-                <w:sz w:val="28"/>
-              </w:rPr>
-            </w:pPr>
-            <w:r>
-              <w:rPr>
-                <w:sz w:val="28"/>
-              </w:rPr>
-              <w:t>1</w:t>
-            </w:r>
-          </w:p>
-        </w:tc>
-        <w:tc>
-          <w:tcPr>
-            <w:tcW w:w="1197" w:type="dxa"/>
-            <w:tcBorders>
-              <w:top w:val="single" w:sz="4" w:space="0" w:color="000000"/>
-              <w:left w:val="single" w:sz="4" w:space="0" w:color="000000"/>
-              <w:bottom w:val="single" w:sz="4" w:space="0" w:color="000000"/>
-              <w:right w:val="single" w:sz="4" w:space="0" w:color="000000"/>
-            </w:tcBorders>
-            <w:vAlign w:val="center"/>
-          </w:tcPr>
-          <w:p>
-            <w:pPr>
-              <w:pStyle w:val="TableParagraph"/>
-              <w:ind w:left="33"/>
-              <w:rPr>
-                <w:sz w:val="28"/>
-              </w:rPr>
-            </w:pPr>
-            <w:r>
-              <w:rPr>
-                <w:sz w:val="28"/>
-              </w:rPr>
-              <w:t>0</w:t>
-            </w:r>
-          </w:p>
-        </w:tc>
-        <w:tc>
-          <w:tcPr>
-            <w:tcW w:w="1200" w:type="dxa"/>
-            <w:tcBorders>
-              <w:top w:val="single" w:sz="4" w:space="0" w:color="000000"/>
-              <w:left w:val="single" w:sz="4" w:space="0" w:color="000000"/>
-              <w:bottom w:val="single" w:sz="4" w:space="0" w:color="000000"/>
-              <w:right w:val="single" w:sz="4" w:space="0" w:color="000000"/>
-            </w:tcBorders>
-            <w:vAlign w:val="center"/>
-          </w:tcPr>
-          <w:p>
-            <w:pPr>
-              <w:pStyle w:val="TableParagraph"/>
-              <w:ind w:left="38"/>
-              <w:rPr>
-                <w:sz w:val="28"/>
-              </w:rPr>
-            </w:pPr>
-            <w:r>
-              <w:rPr>
-                <w:sz w:val="28"/>
-              </w:rPr>
-              <w:t>0</w:t>
-            </w:r>
-          </w:p>
-        </w:tc>
-        <w:tc>
-          <w:tcPr>
-            <w:tcW w:w="1199" w:type="dxa"/>
-            <w:tcBorders>
-              <w:top w:val="single" w:sz="4" w:space="0" w:color="000000"/>
-              <w:left w:val="single" w:sz="4" w:space="0" w:color="000000"/>
-              <w:bottom w:val="single" w:sz="4" w:space="0" w:color="000000"/>
-            </w:tcBorders>
-            <w:vAlign w:val="center"/>
-          </w:tcPr>
-          <w:p>
-            <w:pPr>
-              <w:pStyle w:val="TableParagraph"/>
-              <w:ind w:left="44"/>
-              <w:rPr>
-                <w:sz w:val="28"/>
-              </w:rPr>
-            </w:pPr>
-            <w:r>
-              <w:rPr>
-                <w:sz w:val="28"/>
-              </w:rPr>
-              <w:t>1</w:t>
-            </w:r>
-          </w:p>
-        </w:tc>
-        <w:tc>
-          <w:tcPr>
-            <w:tcW w:w="1202" w:type="dxa"/>
-            <w:tcBorders>
-              <w:top w:val="single" w:sz="4" w:space="0" w:color="000000"/>
-              <w:bottom w:val="single" w:sz="4" w:space="0" w:color="000000"/>
-              <w:right w:val="single" w:sz="4" w:space="0" w:color="000000"/>
-            </w:tcBorders>
-            <w:vAlign w:val="center"/>
-          </w:tcPr>
-          <w:p>
-            <w:pPr>
-              <w:pStyle w:val="TableParagraph"/>
-              <w:ind w:left="24"/>
-              <w:rPr>
-                <w:sz w:val="28"/>
-              </w:rPr>
-            </w:pPr>
-            <w:r>
-              <w:rPr>
-                <w:sz w:val="28"/>
-              </w:rPr>
-              <w:t>0</w:t>
-            </w:r>
-          </w:p>
-        </w:tc>
-        <w:tc>
-          <w:tcPr>
-            <w:tcW w:w="1202" w:type="dxa"/>
-            <w:tcBorders>
-              <w:top w:val="single" w:sz="4" w:space="0" w:color="000000"/>
-              <w:left w:val="single" w:sz="4" w:space="0" w:color="000000"/>
-              <w:bottom w:val="single" w:sz="4" w:space="0" w:color="000000"/>
-              <w:right w:val="single" w:sz="4" w:space="0" w:color="000000"/>
-            </w:tcBorders>
-            <w:vAlign w:val="center"/>
-          </w:tcPr>
-          <w:p>
-            <w:pPr>
-              <w:pStyle w:val="TableParagraph"/>
-              <w:ind w:left="34"/>
-              <w:rPr>
-                <w:sz w:val="28"/>
-              </w:rPr>
-            </w:pPr>
-            <w:r>
-              <w:rPr>
-                <w:sz w:val="28"/>
-              </w:rPr>
-              <w:t>1</w:t>
-            </w:r>
-          </w:p>
-        </w:tc>
-        <w:tc>
-          <w:tcPr>
-            <w:tcW w:w="1203" w:type="dxa"/>
-            <w:tcBorders>
-              <w:top w:val="single" w:sz="4" w:space="0" w:color="000000"/>
-              <w:left w:val="single" w:sz="4" w:space="0" w:color="000000"/>
-              <w:bottom w:val="single" w:sz="4" w:space="0" w:color="000000"/>
-              <w:right w:val="single" w:sz="4" w:space="0" w:color="000000"/>
-            </w:tcBorders>
-            <w:vAlign w:val="center"/>
-          </w:tcPr>
-          <w:p>
-            <w:pPr>
-              <w:pStyle w:val="TableParagraph"/>
-              <w:ind w:left="40"/>
-              <w:rPr>
-                <w:sz w:val="28"/>
-              </w:rPr>
-            </w:pPr>
-            <w:r>
-              <w:rPr>
-                <w:sz w:val="28"/>
-              </w:rPr>
-              <w:t>1</w:t>
-            </w:r>
-          </w:p>
-        </w:tc>
-        <w:tc>
-          <w:tcPr>
-            <w:tcW w:w="1205" w:type="dxa"/>
-            <w:tcBorders>
-              <w:top w:val="single" w:sz="4" w:space="0" w:color="000000"/>
-              <w:left w:val="single" w:sz="4" w:space="0" w:color="000000"/>
-              <w:bottom w:val="single" w:sz="4" w:space="0" w:color="000000"/>
-            </w:tcBorders>
-            <w:vAlign w:val="center"/>
-          </w:tcPr>
-          <w:p>
-            <w:pPr>
-              <w:pStyle w:val="TableParagraph"/>
-              <w:ind w:left="47"/>
-              <w:rPr>
-                <w:sz w:val="28"/>
-              </w:rPr>
-            </w:pPr>
-            <w:r>
-              <w:rPr>
-                <w:sz w:val="28"/>
-              </w:rPr>
-              <w:t>0</w:t>
-            </w:r>
-          </w:p>
-        </w:tc>
-      </w:tr>
-      <w:tr>
-        <w:trPr>
-          <w:trHeight w:val="386"/>
-          <w:jc w:val="center"/>
-        </w:trPr>
-        <w:tc>
-          <w:tcPr>
-            <w:tcW w:w="1200" w:type="dxa"/>
-            <w:tcBorders>
-              <w:top w:val="single" w:sz="4" w:space="0" w:color="000000"/>
-              <w:bottom w:val="single" w:sz="4" w:space="0" w:color="000000"/>
-              <w:right w:val="single" w:sz="4" w:space="0" w:color="000000"/>
-            </w:tcBorders>
-            <w:vAlign w:val="center"/>
-          </w:tcPr>
-          <w:p>
-            <w:pPr>
-              <w:pStyle w:val="TableParagraph"/>
-              <w:ind w:left="25"/>
-              <w:rPr>
-                <w:sz w:val="28"/>
-              </w:rPr>
-            </w:pPr>
-            <w:r>
-              <w:rPr>
-                <w:sz w:val="28"/>
-              </w:rPr>
-              <w:t>1</w:t>
-            </w:r>
-          </w:p>
-        </w:tc>
-        <w:tc>
-          <w:tcPr>
-            <w:tcW w:w="1197" w:type="dxa"/>
-            <w:tcBorders>
-              <w:top w:val="single" w:sz="4" w:space="0" w:color="000000"/>
-              <w:left w:val="single" w:sz="4" w:space="0" w:color="000000"/>
-              <w:bottom w:val="single" w:sz="4" w:space="0" w:color="000000"/>
-              <w:right w:val="single" w:sz="4" w:space="0" w:color="000000"/>
-            </w:tcBorders>
-            <w:vAlign w:val="center"/>
-          </w:tcPr>
-          <w:p>
-            <w:pPr>
-              <w:pStyle w:val="TableParagraph"/>
-              <w:ind w:left="33"/>
-              <w:rPr>
-                <w:sz w:val="28"/>
-              </w:rPr>
-            </w:pPr>
-            <w:r>
-              <w:rPr>
-                <w:sz w:val="28"/>
-              </w:rPr>
-              <w:t>0</w:t>
-            </w:r>
-          </w:p>
-        </w:tc>
-        <w:tc>
-          <w:tcPr>
-            <w:tcW w:w="1200" w:type="dxa"/>
-            <w:tcBorders>
-              <w:top w:val="single" w:sz="4" w:space="0" w:color="000000"/>
-              <w:left w:val="single" w:sz="4" w:space="0" w:color="000000"/>
-              <w:bottom w:val="single" w:sz="4" w:space="0" w:color="000000"/>
-              <w:right w:val="single" w:sz="4" w:space="0" w:color="000000"/>
-            </w:tcBorders>
-            <w:vAlign w:val="center"/>
-          </w:tcPr>
-          <w:p>
-            <w:pPr>
-              <w:pStyle w:val="TableParagraph"/>
-              <w:ind w:left="38"/>
-              <w:rPr>
-                <w:sz w:val="28"/>
-              </w:rPr>
-            </w:pPr>
-            <w:r>
-              <w:rPr>
-                <w:sz w:val="28"/>
-              </w:rPr>
-              <w:t>1</w:t>
-            </w:r>
-          </w:p>
-        </w:tc>
-        <w:tc>
-          <w:tcPr>
-            <w:tcW w:w="1199" w:type="dxa"/>
-            <w:tcBorders>
-              <w:top w:val="single" w:sz="4" w:space="0" w:color="000000"/>
-              <w:left w:val="single" w:sz="4" w:space="0" w:color="000000"/>
-              <w:bottom w:val="single" w:sz="4" w:space="0" w:color="000000"/>
-            </w:tcBorders>
-            <w:vAlign w:val="center"/>
-          </w:tcPr>
-          <w:p>
-            <w:pPr>
-              <w:pStyle w:val="TableParagraph"/>
-              <w:ind w:left="44"/>
-              <w:rPr>
-                <w:sz w:val="28"/>
-              </w:rPr>
-            </w:pPr>
-            <w:r>
-              <w:rPr>
-                <w:sz w:val="28"/>
-              </w:rPr>
-              <w:t>0</w:t>
-            </w:r>
-          </w:p>
-        </w:tc>
-        <w:tc>
-          <w:tcPr>
-            <w:tcW w:w="1202" w:type="dxa"/>
-            <w:tcBorders>
-              <w:top w:val="single" w:sz="4" w:space="0" w:color="000000"/>
-              <w:bottom w:val="single" w:sz="4" w:space="0" w:color="000000"/>
-              <w:right w:val="single" w:sz="4" w:space="0" w:color="000000"/>
-            </w:tcBorders>
-            <w:vAlign w:val="center"/>
-          </w:tcPr>
-          <w:p>
-            <w:pPr>
-              <w:pStyle w:val="TableParagraph"/>
-              <w:ind w:left="24"/>
-              <w:rPr>
-                <w:sz w:val="28"/>
                 <w:lang w:val="en-US"/>
-              </w:rPr>
-            </w:pPr>
-            <w:r>
-              <w:rPr>
-                <w:sz w:val="28"/>
-                <w:lang w:val="en-US"/>
-              </w:rPr>
-              <w:t>*</w:t>
-            </w:r>
-          </w:p>
-        </w:tc>
-        <w:tc>
-          <w:tcPr>
-            <w:tcW w:w="1202" w:type="dxa"/>
-            <w:tcBorders>
-              <w:top w:val="single" w:sz="4" w:space="0" w:color="000000"/>
-              <w:left w:val="single" w:sz="4" w:space="0" w:color="000000"/>
-              <w:bottom w:val="single" w:sz="4" w:space="0" w:color="000000"/>
-              <w:right w:val="single" w:sz="4" w:space="0" w:color="000000"/>
-            </w:tcBorders>
-            <w:vAlign w:val="center"/>
-          </w:tcPr>
-          <w:p>
-            <w:pPr>
-              <w:pStyle w:val="TableParagraph"/>
-              <w:ind w:left="34"/>
-              <w:rPr>
-                <w:sz w:val="28"/>
-              </w:rPr>
-            </w:pPr>
-            <w:r>
-              <w:rPr>
-                <w:sz w:val="28"/>
-              </w:rPr>
-              <w:t>1</w:t>
-            </w:r>
-          </w:p>
-        </w:tc>
-        <w:tc>
-          <w:tcPr>
-            <w:tcW w:w="1203" w:type="dxa"/>
-            <w:tcBorders>
-              <w:top w:val="single" w:sz="4" w:space="0" w:color="000000"/>
-              <w:left w:val="single" w:sz="4" w:space="0" w:color="000000"/>
-              <w:bottom w:val="single" w:sz="4" w:space="0" w:color="000000"/>
-              <w:right w:val="single" w:sz="4" w:space="0" w:color="000000"/>
-            </w:tcBorders>
-            <w:vAlign w:val="center"/>
-          </w:tcPr>
-          <w:p>
-            <w:pPr>
-              <w:pStyle w:val="TableParagraph"/>
-              <w:ind w:left="40"/>
-              <w:rPr>
-                <w:sz w:val="28"/>
-              </w:rPr>
-            </w:pPr>
-            <w:r>
-              <w:rPr>
-                <w:sz w:val="28"/>
-              </w:rPr>
-              <w:t>1</w:t>
-            </w:r>
-          </w:p>
-        </w:tc>
-        <w:tc>
-          <w:tcPr>
-            <w:tcW w:w="1205" w:type="dxa"/>
-            <w:tcBorders>
-              <w:top w:val="single" w:sz="4" w:space="0" w:color="000000"/>
-              <w:left w:val="single" w:sz="4" w:space="0" w:color="000000"/>
-              <w:bottom w:val="single" w:sz="4" w:space="0" w:color="000000"/>
-            </w:tcBorders>
-            <w:vAlign w:val="center"/>
-          </w:tcPr>
-          <w:p>
-            <w:pPr>
-              <w:pStyle w:val="TableParagraph"/>
-              <w:ind w:left="47"/>
-              <w:rPr>
-                <w:sz w:val="28"/>
-              </w:rPr>
-            </w:pPr>
-            <w:r>
-              <w:rPr>
-                <w:sz w:val="28"/>
               </w:rPr>
               <w:t>1</w:t>
             </w:r>
@@ -4890,7 +4297,7 @@
               <w:rPr>
                 <w:sz w:val="28"/>
               </w:rPr>
-              <w:t>1</w:t>
+              <w:t>0</w:t>
             </w:r>
           </w:p>
         </w:tc>
@@ -4916,7 +4323,7 @@
               <w:rPr>
                 <w:sz w:val="28"/>
               </w:rPr>
-              <w:t>1</w:t>
+              <w:t>0</w:t>
             </w:r>
           </w:p>
         </w:tc>
@@ -4936,15 +4343,13 @@
               <w:ind w:left="24"/>
               <w:rPr>
                 <w:sz w:val="28"/>
-                <w:lang w:val="en-US"/>
               </w:rPr>
             </w:pPr>
             <w:r>
               <w:rPr>
                 <w:sz w:val="28"/>
-                <w:lang w:val="en-US"/>
-              </w:rPr>
-              <w:t>*</w:t>
+              </w:rPr>
+              <w:t>0</w:t>
             </w:r>
           </w:p>
         </w:tc>
@@ -4965,11 +4370,13 @@
               <w:ind w:left="34"/>
               <w:rPr>
                 <w:sz w:val="28"/>
+                <w:lang w:val="en-US"/>
               </w:rPr>
             </w:pPr>
             <w:r>
               <w:rPr>
                 <w:sz w:val="28"/>
+                <w:lang w:val="en-US"/>
               </w:rPr>
               <w:t>0</w:t>
             </w:r>
@@ -5018,13 +4425,239 @@
               <w:ind w:left="47"/>
               <w:rPr>
                 <w:sz w:val="28"/>
+                <w:lang w:val="en-US"/>
               </w:rPr>
             </w:pPr>
             <w:r>
               <w:rPr>
                 <w:sz w:val="28"/>
+                <w:lang w:val="en-US"/>
               </w:rPr>
               <w:t>0</w:t>
+            </w:r>
+          </w:p>
+        </w:tc>
+      </w:tr>
+      <w:tr>
+        <w:trPr>
+          <w:trHeight w:val="385"/>
+          <w:jc w:val="center"/>
+        </w:trPr>
+        <w:tc>
+          <w:tcPr>
+            <w:tcW w:w="1200" w:type="dxa"/>
+            <w:tcBorders>
+              <w:top w:val="single" w:sz="4" w:space="0" w:color="000000"/>
+              <w:bottom w:val="single" w:sz="4" w:space="0" w:color="000000"/>
+              <w:right w:val="single" w:sz="4" w:space="0" w:color="000000"/>
+            </w:tcBorders>
+            <w:vAlign w:val="center"/>
+          </w:tcPr>
+          <w:p>
+            <w:pPr>
+              <w:pStyle w:val="TableParagraph"/>
+              <w:ind w:left="25"/>
+              <w:rPr>
+                <w:sz w:val="28"/>
+              </w:rPr>
+            </w:pPr>
+            <w:r>
+              <w:rPr>
+                <w:sz w:val="28"/>
+              </w:rPr>
+              <w:t>1</w:t>
+            </w:r>
+          </w:p>
+        </w:tc>
+        <w:tc>
+          <w:tcPr>
+            <w:tcW w:w="1197" w:type="dxa"/>
+            <w:tcBorders>
+              <w:top w:val="single" w:sz="4" w:space="0" w:color="000000"/>
+              <w:left w:val="single" w:sz="4" w:space="0" w:color="000000"/>
+              <w:bottom w:val="single" w:sz="4" w:space="0" w:color="000000"/>
+              <w:right w:val="single" w:sz="4" w:space="0" w:color="000000"/>
+            </w:tcBorders>
+            <w:vAlign w:val="center"/>
+          </w:tcPr>
+          <w:p>
+            <w:pPr>
+              <w:pStyle w:val="TableParagraph"/>
+              <w:ind w:left="33"/>
+              <w:rPr>
+                <w:sz w:val="28"/>
+              </w:rPr>
+            </w:pPr>
+            <w:r>
+              <w:rPr>
+                <w:sz w:val="28"/>
+              </w:rPr>
+              <w:t>0</w:t>
+            </w:r>
+          </w:p>
+        </w:tc>
+        <w:tc>
+          <w:tcPr>
+            <w:tcW w:w="1200" w:type="dxa"/>
+            <w:tcBorders>
+              <w:top w:val="single" w:sz="4" w:space="0" w:color="000000"/>
+              <w:left w:val="single" w:sz="4" w:space="0" w:color="000000"/>
+              <w:bottom w:val="single" w:sz="4" w:space="0" w:color="000000"/>
+              <w:right w:val="single" w:sz="4" w:space="0" w:color="000000"/>
+            </w:tcBorders>
+            <w:vAlign w:val="center"/>
+          </w:tcPr>
+          <w:p>
+            <w:pPr>
+              <w:pStyle w:val="TableParagraph"/>
+              <w:ind w:left="38"/>
+              <w:rPr>
+                <w:sz w:val="28"/>
+              </w:rPr>
+            </w:pPr>
+            <w:r>
+              <w:rPr>
+                <w:sz w:val="28"/>
+              </w:rPr>
+              <w:t>0</w:t>
+            </w:r>
+          </w:p>
+        </w:tc>
+        <w:tc>
+          <w:tcPr>
+            <w:tcW w:w="1199" w:type="dxa"/>
+            <w:tcBorders>
+              <w:top w:val="single" w:sz="4" w:space="0" w:color="000000"/>
+              <w:left w:val="single" w:sz="4" w:space="0" w:color="000000"/>
+              <w:bottom w:val="single" w:sz="4" w:space="0" w:color="000000"/>
+            </w:tcBorders>
+            <w:vAlign w:val="center"/>
+          </w:tcPr>
+          <w:p>
+            <w:pPr>
+              <w:pStyle w:val="TableParagraph"/>
+              <w:ind w:left="44"/>
+              <w:rPr>
+                <w:sz w:val="28"/>
+              </w:rPr>
+            </w:pPr>
+            <w:r>
+              <w:rPr>
+                <w:sz w:val="28"/>
+              </w:rPr>
+              <w:t>1</w:t>
+            </w:r>
+          </w:p>
+        </w:tc>
+        <w:tc>
+          <w:tcPr>
+            <w:tcW w:w="1202" w:type="dxa"/>
+            <w:tcBorders>
+              <w:top w:val="single" w:sz="4" w:space="0" w:color="000000"/>
+              <w:bottom w:val="single" w:sz="4" w:space="0" w:color="000000"/>
+              <w:right w:val="single" w:sz="4" w:space="0" w:color="000000"/>
+            </w:tcBorders>
+            <w:vAlign w:val="center"/>
+          </w:tcPr>
+          <w:p>
+            <w:pPr>
+              <w:pStyle w:val="TableParagraph"/>
+              <w:ind w:left="24"/>
+              <w:rPr>
+                <w:sz w:val="28"/>
+              </w:rPr>
+            </w:pPr>
+            <w:r>
+              <w:rPr>
+                <w:sz w:val="28"/>
+              </w:rPr>
+              <w:t>0</w:t>
+            </w:r>
+          </w:p>
+        </w:tc>
+        <w:tc>
+          <w:tcPr>
+            <w:tcW w:w="1202" w:type="dxa"/>
+            <w:tcBorders>
+              <w:top w:val="single" w:sz="4" w:space="0" w:color="000000"/>
+              <w:left w:val="single" w:sz="4" w:space="0" w:color="000000"/>
+              <w:bottom w:val="single" w:sz="4" w:space="0" w:color="000000"/>
+              <w:right w:val="single" w:sz="4" w:space="0" w:color="000000"/>
+            </w:tcBorders>
+            <w:vAlign w:val="center"/>
+          </w:tcPr>
+          <w:p>
+            <w:pPr>
+              <w:pStyle w:val="TableParagraph"/>
+              <w:ind w:left="34"/>
+              <w:rPr>
+                <w:sz w:val="28"/>
+                <w:lang w:val="en-US"/>
+              </w:rPr>
+            </w:pPr>
+            <w:r>
+              <w:rPr>
+                <w:sz w:val="28"/>
+                <w:lang w:val="en-US"/>
+              </w:rPr>
+              <w:t>0</w:t>
+            </w:r>
+          </w:p>
+        </w:tc>
+        <w:tc>
+          <w:tcPr>
+            <w:tcW w:w="1203" w:type="dxa"/>
+            <w:tcBorders>
+              <w:top w:val="single" w:sz="4" w:space="0" w:color="000000"/>
+              <w:left w:val="single" w:sz="4" w:space="0" w:color="000000"/>
+              <w:bottom w:val="single" w:sz="4" w:space="0" w:color="000000"/>
+              <w:right w:val="single" w:sz="4" w:space="0" w:color="000000"/>
+            </w:tcBorders>
+            <w:vAlign w:val="center"/>
+          </w:tcPr>
+          <w:p>
+            <w:pPr>
+              <w:pStyle w:val="TableParagraph"/>
+              <w:ind w:left="40"/>
+              <w:rPr>
+                <w:sz w:val="28"/>
+                <w:lang w:val="en-US"/>
+              </w:rPr>
+            </w:pPr>
+            <w:r>
+              <w:rPr>
+                <w:sz w:val="28"/>
+                <w:lang w:val="en-US"/>
+              </w:rPr>
+              <w:t>0</w:t>
+            </w:r>
+          </w:p>
+        </w:tc>
+        <w:tc>
+          <w:tcPr>
+            <w:tcW w:w="1205" w:type="dxa"/>
+            <w:tcBorders>
+              <w:top w:val="single" w:sz="4" w:space="0" w:color="000000"/>
+              <w:left w:val="single" w:sz="4" w:space="0" w:color="000000"/>
+              <w:bottom w:val="single" w:sz="4" w:space="0" w:color="000000"/>
+            </w:tcBorders>
+            <w:vAlign w:val="center"/>
+          </w:tcPr>
+          <w:p>
+            <w:pPr>
+              <w:pStyle w:val="TableParagraph"/>
+              <w:ind w:left="47"/>
+              <w:rPr>
+                <w:sz w:val="28"/>
+                <w:lang w:val="en-US"/>
+              </w:rPr>
+            </w:pPr>
+            <w:r>
+              <w:rPr>
+                <w:sz w:val="28"/>
+                <w:lang w:val="en-US"/>
+              </w:rPr>
+              <w:t>1</w:t>
             </w:r>
           </w:p>
         </w:tc>
@@ -5083,6 +4716,446 @@
               <w:rPr>
                 <w:sz w:val="28"/>
               </w:rPr>
+              <w:t>0</w:t>
+            </w:r>
+          </w:p>
+        </w:tc>
+        <w:tc>
+          <w:tcPr>
+            <w:tcW w:w="1200" w:type="dxa"/>
+            <w:tcBorders>
+              <w:top w:val="single" w:sz="4" w:space="0" w:color="000000"/>
+              <w:left w:val="single" w:sz="4" w:space="0" w:color="000000"/>
+              <w:bottom w:val="single" w:sz="4" w:space="0" w:color="000000"/>
+              <w:right w:val="single" w:sz="4" w:space="0" w:color="000000"/>
+            </w:tcBorders>
+            <w:vAlign w:val="center"/>
+          </w:tcPr>
+          <w:p>
+            <w:pPr>
+              <w:pStyle w:val="TableParagraph"/>
+              <w:ind w:left="38"/>
+              <w:rPr>
+                <w:sz w:val="28"/>
+              </w:rPr>
+            </w:pPr>
+            <w:r>
+              <w:rPr>
+                <w:sz w:val="28"/>
+              </w:rPr>
+              <w:t>1</w:t>
+            </w:r>
+          </w:p>
+        </w:tc>
+        <w:tc>
+          <w:tcPr>
+            <w:tcW w:w="1199" w:type="dxa"/>
+            <w:tcBorders>
+              <w:top w:val="single" w:sz="4" w:space="0" w:color="000000"/>
+              <w:left w:val="single" w:sz="4" w:space="0" w:color="000000"/>
+              <w:bottom w:val="single" w:sz="4" w:space="0" w:color="000000"/>
+            </w:tcBorders>
+            <w:vAlign w:val="center"/>
+          </w:tcPr>
+          <w:p>
+            <w:pPr>
+              <w:pStyle w:val="TableParagraph"/>
+              <w:ind w:left="44"/>
+              <w:rPr>
+                <w:sz w:val="28"/>
+              </w:rPr>
+            </w:pPr>
+            <w:r>
+              <w:rPr>
+                <w:sz w:val="28"/>
+              </w:rPr>
+              <w:t>0</w:t>
+            </w:r>
+          </w:p>
+        </w:tc>
+        <w:tc>
+          <w:tcPr>
+            <w:tcW w:w="1202" w:type="dxa"/>
+            <w:tcBorders>
+              <w:top w:val="single" w:sz="4" w:space="0" w:color="000000"/>
+              <w:bottom w:val="single" w:sz="4" w:space="0" w:color="000000"/>
+              <w:right w:val="single" w:sz="4" w:space="0" w:color="000000"/>
+            </w:tcBorders>
+            <w:vAlign w:val="center"/>
+          </w:tcPr>
+          <w:p>
+            <w:pPr>
+              <w:pStyle w:val="TableParagraph"/>
+              <w:ind w:left="24"/>
+              <w:rPr>
+                <w:sz w:val="28"/>
+                <w:lang w:val="en-US"/>
+              </w:rPr>
+            </w:pPr>
+            <w:r>
+              <w:rPr>
+                <w:sz w:val="28"/>
+                <w:lang w:val="en-US"/>
+              </w:rPr>
+              <w:t>*</w:t>
+            </w:r>
+          </w:p>
+        </w:tc>
+        <w:tc>
+          <w:tcPr>
+            <w:tcW w:w="1202" w:type="dxa"/>
+            <w:tcBorders>
+              <w:top w:val="single" w:sz="4" w:space="0" w:color="000000"/>
+              <w:left w:val="single" w:sz="4" w:space="0" w:color="000000"/>
+              <w:bottom w:val="single" w:sz="4" w:space="0" w:color="000000"/>
+              <w:right w:val="single" w:sz="4" w:space="0" w:color="000000"/>
+            </w:tcBorders>
+            <w:vAlign w:val="center"/>
+          </w:tcPr>
+          <w:p>
+            <w:pPr>
+              <w:pStyle w:val="TableParagraph"/>
+              <w:ind w:left="34"/>
+              <w:rPr>
+                <w:sz w:val="28"/>
+              </w:rPr>
+            </w:pPr>
+            <w:r>
+              <w:rPr>
+                <w:sz w:val="28"/>
+              </w:rPr>
+              <w:t>*</w:t>
+            </w:r>
+          </w:p>
+        </w:tc>
+        <w:tc>
+          <w:tcPr>
+            <w:tcW w:w="1203" w:type="dxa"/>
+            <w:tcBorders>
+              <w:top w:val="single" w:sz="4" w:space="0" w:color="000000"/>
+              <w:left w:val="single" w:sz="4" w:space="0" w:color="000000"/>
+              <w:bottom w:val="single" w:sz="4" w:space="0" w:color="000000"/>
+              <w:right w:val="single" w:sz="4" w:space="0" w:color="000000"/>
+            </w:tcBorders>
+            <w:vAlign w:val="center"/>
+          </w:tcPr>
+          <w:p>
+            <w:pPr>
+              <w:pStyle w:val="TableParagraph"/>
+              <w:ind w:left="40"/>
+              <w:rPr>
+                <w:sz w:val="28"/>
+              </w:rPr>
+            </w:pPr>
+            <w:r>
+              <w:rPr>
+                <w:sz w:val="28"/>
+              </w:rPr>
+              <w:t>*</w:t>
+            </w:r>
+          </w:p>
+        </w:tc>
+        <w:tc>
+          <w:tcPr>
+            <w:tcW w:w="1205" w:type="dxa"/>
+            <w:tcBorders>
+              <w:top w:val="single" w:sz="4" w:space="0" w:color="000000"/>
+              <w:left w:val="single" w:sz="4" w:space="0" w:color="000000"/>
+              <w:bottom w:val="single" w:sz="4" w:space="0" w:color="000000"/>
+            </w:tcBorders>
+            <w:vAlign w:val="center"/>
+          </w:tcPr>
+          <w:p>
+            <w:pPr>
+              <w:pStyle w:val="TableParagraph"/>
+              <w:ind w:left="47"/>
+              <w:rPr>
+                <w:sz w:val="28"/>
+              </w:rPr>
+            </w:pPr>
+            <w:r>
+              <w:rPr>
+                <w:sz w:val="28"/>
+              </w:rPr>
+              <w:t>*</w:t>
+            </w:r>
+          </w:p>
+        </w:tc>
+      </w:tr>
+      <w:tr>
+        <w:trPr>
+          <w:trHeight w:val="386"/>
+          <w:jc w:val="center"/>
+        </w:trPr>
+        <w:tc>
+          <w:tcPr>
+            <w:tcW w:w="1200" w:type="dxa"/>
+            <w:tcBorders>
+              <w:top w:val="single" w:sz="4" w:space="0" w:color="000000"/>
+              <w:bottom w:val="single" w:sz="4" w:space="0" w:color="000000"/>
+              <w:right w:val="single" w:sz="4" w:space="0" w:color="000000"/>
+            </w:tcBorders>
+            <w:vAlign w:val="center"/>
+          </w:tcPr>
+          <w:p>
+            <w:pPr>
+              <w:pStyle w:val="TableParagraph"/>
+              <w:ind w:left="25"/>
+              <w:rPr>
+                <w:sz w:val="28"/>
+              </w:rPr>
+            </w:pPr>
+            <w:r>
+              <w:rPr>
+                <w:sz w:val="28"/>
+              </w:rPr>
+              <w:t>1</w:t>
+            </w:r>
+          </w:p>
+        </w:tc>
+        <w:tc>
+          <w:tcPr>
+            <w:tcW w:w="1197" w:type="dxa"/>
+            <w:tcBorders>
+              <w:top w:val="single" w:sz="4" w:space="0" w:color="000000"/>
+              <w:left w:val="single" w:sz="4" w:space="0" w:color="000000"/>
+              <w:bottom w:val="single" w:sz="4" w:space="0" w:color="000000"/>
+              <w:right w:val="single" w:sz="4" w:space="0" w:color="000000"/>
+            </w:tcBorders>
+            <w:vAlign w:val="center"/>
+          </w:tcPr>
+          <w:p>
+            <w:pPr>
+              <w:pStyle w:val="TableParagraph"/>
+              <w:ind w:left="33"/>
+              <w:rPr>
+                <w:sz w:val="28"/>
+              </w:rPr>
+            </w:pPr>
+            <w:r>
+              <w:rPr>
+                <w:sz w:val="28"/>
+              </w:rPr>
+              <w:t>0</w:t>
+            </w:r>
+          </w:p>
+        </w:tc>
+        <w:tc>
+          <w:tcPr>
+            <w:tcW w:w="1200" w:type="dxa"/>
+            <w:tcBorders>
+              <w:top w:val="single" w:sz="4" w:space="0" w:color="000000"/>
+              <w:left w:val="single" w:sz="4" w:space="0" w:color="000000"/>
+              <w:bottom w:val="single" w:sz="4" w:space="0" w:color="000000"/>
+              <w:right w:val="single" w:sz="4" w:space="0" w:color="000000"/>
+            </w:tcBorders>
+            <w:vAlign w:val="center"/>
+          </w:tcPr>
+          <w:p>
+            <w:pPr>
+              <w:pStyle w:val="TableParagraph"/>
+              <w:ind w:left="38"/>
+              <w:rPr>
+                <w:sz w:val="28"/>
+              </w:rPr>
+            </w:pPr>
+            <w:r>
+              <w:rPr>
+                <w:sz w:val="28"/>
+              </w:rPr>
+              <w:t>1</w:t>
+            </w:r>
+          </w:p>
+        </w:tc>
+        <w:tc>
+          <w:tcPr>
+            <w:tcW w:w="1199" w:type="dxa"/>
+            <w:tcBorders>
+              <w:top w:val="single" w:sz="4" w:space="0" w:color="000000"/>
+              <w:left w:val="single" w:sz="4" w:space="0" w:color="000000"/>
+              <w:bottom w:val="single" w:sz="4" w:space="0" w:color="000000"/>
+            </w:tcBorders>
+            <w:vAlign w:val="center"/>
+          </w:tcPr>
+          <w:p>
+            <w:pPr>
+              <w:pStyle w:val="TableParagraph"/>
+              <w:ind w:left="44"/>
+              <w:rPr>
+                <w:sz w:val="28"/>
+              </w:rPr>
+            </w:pPr>
+            <w:r>
+              <w:rPr>
+                <w:sz w:val="28"/>
+              </w:rPr>
+              <w:t>1</w:t>
+            </w:r>
+          </w:p>
+        </w:tc>
+        <w:tc>
+          <w:tcPr>
+            <w:tcW w:w="1202" w:type="dxa"/>
+            <w:tcBorders>
+              <w:top w:val="single" w:sz="4" w:space="0" w:color="000000"/>
+              <w:bottom w:val="single" w:sz="4" w:space="0" w:color="000000"/>
+              <w:right w:val="single" w:sz="4" w:space="0" w:color="000000"/>
+            </w:tcBorders>
+            <w:vAlign w:val="center"/>
+          </w:tcPr>
+          <w:p>
+            <w:pPr>
+              <w:pStyle w:val="TableParagraph"/>
+              <w:ind w:left="24"/>
+              <w:rPr>
+                <w:sz w:val="28"/>
+                <w:lang w:val="en-US"/>
+              </w:rPr>
+            </w:pPr>
+            <w:r>
+              <w:rPr>
+                <w:sz w:val="28"/>
+                <w:lang w:val="en-US"/>
+              </w:rPr>
+              <w:t>*</w:t>
+            </w:r>
+          </w:p>
+        </w:tc>
+        <w:tc>
+          <w:tcPr>
+            <w:tcW w:w="1202" w:type="dxa"/>
+            <w:tcBorders>
+              <w:top w:val="single" w:sz="4" w:space="0" w:color="000000"/>
+              <w:left w:val="single" w:sz="4" w:space="0" w:color="000000"/>
+              <w:bottom w:val="single" w:sz="4" w:space="0" w:color="000000"/>
+              <w:right w:val="single" w:sz="4" w:space="0" w:color="000000"/>
+            </w:tcBorders>
+            <w:vAlign w:val="center"/>
+          </w:tcPr>
+          <w:p>
+            <w:pPr>
+              <w:pStyle w:val="TableParagraph"/>
+              <w:ind w:left="34"/>
+              <w:rPr>
+                <w:sz w:val="28"/>
+              </w:rPr>
+            </w:pPr>
+            <w:r>
+              <w:rPr>
+                <w:sz w:val="28"/>
+              </w:rPr>
+              <w:t>*</w:t>
+            </w:r>
+          </w:p>
+        </w:tc>
+        <w:tc>
+          <w:tcPr>
+            <w:tcW w:w="1203" w:type="dxa"/>
+            <w:tcBorders>
+              <w:top w:val="single" w:sz="4" w:space="0" w:color="000000"/>
+              <w:left w:val="single" w:sz="4" w:space="0" w:color="000000"/>
+              <w:bottom w:val="single" w:sz="4" w:space="0" w:color="000000"/>
+              <w:right w:val="single" w:sz="4" w:space="0" w:color="000000"/>
+            </w:tcBorders>
+            <w:vAlign w:val="center"/>
+          </w:tcPr>
+          <w:p>
+            <w:pPr>
+              <w:pStyle w:val="TableParagraph"/>
+              <w:ind w:left="40"/>
+              <w:rPr>
+                <w:sz w:val="28"/>
+              </w:rPr>
+            </w:pPr>
+            <w:r>
+              <w:rPr>
+                <w:sz w:val="28"/>
+              </w:rPr>
+              <w:t>*</w:t>
+            </w:r>
+          </w:p>
+        </w:tc>
+        <w:tc>
+          <w:tcPr>
+            <w:tcW w:w="1205" w:type="dxa"/>
+            <w:tcBorders>
+              <w:top w:val="single" w:sz="4" w:space="0" w:color="000000"/>
+              <w:left w:val="single" w:sz="4" w:space="0" w:color="000000"/>
+              <w:bottom w:val="single" w:sz="4" w:space="0" w:color="000000"/>
+            </w:tcBorders>
+            <w:vAlign w:val="center"/>
+          </w:tcPr>
+          <w:p>
+            <w:pPr>
+              <w:pStyle w:val="TableParagraph"/>
+              <w:ind w:left="47"/>
+              <w:rPr>
+                <w:sz w:val="28"/>
+              </w:rPr>
+            </w:pPr>
+            <w:r>
+              <w:rPr>
+                <w:sz w:val="28"/>
+              </w:rPr>
+              <w:t>*</w:t>
+            </w:r>
+          </w:p>
+        </w:tc>
+      </w:tr>
+      <w:tr>
+        <w:trPr>
+          <w:trHeight w:val="386"/>
+          <w:jc w:val="center"/>
+        </w:trPr>
+        <w:tc>
+          <w:tcPr>
+            <w:tcW w:w="1200" w:type="dxa"/>
+            <w:tcBorders>
+              <w:top w:val="single" w:sz="4" w:space="0" w:color="000000"/>
+              <w:bottom w:val="single" w:sz="4" w:space="0" w:color="000000"/>
+              <w:right w:val="single" w:sz="4" w:space="0" w:color="000000"/>
+            </w:tcBorders>
+            <w:vAlign w:val="center"/>
+          </w:tcPr>
+          <w:p>
+            <w:pPr>
+              <w:pStyle w:val="TableParagraph"/>
+              <w:ind w:left="25"/>
+              <w:rPr>
+                <w:sz w:val="28"/>
+              </w:rPr>
+            </w:pPr>
+            <w:r>
+              <w:rPr>
+                <w:sz w:val="28"/>
+              </w:rPr>
+              <w:t>1</w:t>
+            </w:r>
+          </w:p>
+        </w:tc>
+        <w:tc>
+          <w:tcPr>
+            <w:tcW w:w="1197" w:type="dxa"/>
+            <w:tcBorders>
+              <w:top w:val="single" w:sz="4" w:space="0" w:color="000000"/>
+              <w:left w:val="single" w:sz="4" w:space="0" w:color="000000"/>
+              <w:bottom w:val="single" w:sz="4" w:space="0" w:color="000000"/>
+              <w:right w:val="single" w:sz="4" w:space="0" w:color="000000"/>
+            </w:tcBorders>
+            <w:vAlign w:val="center"/>
+          </w:tcPr>
+          <w:p>
+            <w:pPr>
+              <w:pStyle w:val="TableParagraph"/>
+              <w:ind w:left="33"/>
+              <w:rPr>
+                <w:sz w:val="28"/>
+              </w:rPr>
+            </w:pPr>
+            <w:r>
+              <w:rPr>
+                <w:sz w:val="28"/>
+              </w:rPr>
               <w:t>1</w:t>
             </w:r>
           </w:p>
@@ -5191,7 +5264,7 @@
               <w:rPr>
                 <w:sz w:val="28"/>
               </w:rPr>
-              <w:t>0</w:t>
+              <w:t>*</w:t>
             </w:r>
           </w:p>
         </w:tc>
@@ -5218,7 +5291,7 @@
               <w:rPr>
                 <w:sz w:val="28"/>
               </w:rPr>
-              <w:t>0</w:t>
+              <w:t>*</w:t>
             </w:r>
           </w:p>
         </w:tc>
@@ -5244,7 +5317,7 @@
               <w:rPr>
                 <w:sz w:val="28"/>
               </w:rPr>
-              <w:t>1</w:t>
+              <w:t>*</w:t>
             </w:r>
           </w:p>
         </w:tc>
@@ -5416,7 +5489,7 @@
               <w:rPr>
                 <w:sz w:val="28"/>
               </w:rPr>
-              <w:t>0</w:t>
+              <w:t>*</w:t>
             </w:r>
           </w:p>
         </w:tc>
@@ -5444,7 +5517,7 @@
               <w:rPr>
                 <w:sz w:val="28"/>
               </w:rPr>
-              <w:t>1</w:t>
+              <w:t>*</w:t>
             </w:r>
           </w:p>
         </w:tc>
@@ -5471,7 +5544,7 @@
               <w:rPr>
                 <w:sz w:val="28"/>
               </w:rPr>
-              <w:t>0</w:t>
+              <w:t>*</w:t>
             </w:r>
           </w:p>
         </w:tc>
@@ -7763,11 +7836,16 @@
         <w:t xml:space="preserve">                    </w:t>
       </w:r>
       <w:r>
-        <w:t xml:space="preserve">    </w:t>
+        <w:t xml:space="preserve"> </w:t>
+      </w:r>
+      <w:proofErr w:type="gramStart"/>
+      <w:r>
+        <w:t xml:space="preserve">   </w:t>
       </w:r>
       <w:r>
         <w:t>(</w:t>
       </w:r>
+      <w:proofErr w:type="gramEnd"/>
       <w:r>
         <w:t>2</w:t>
       </w:r>
@@ -8438,6 +8516,9 @@
       </w:pPr>
       <w:bookmarkStart w:id="31" w:name="_Toc121172102"/>
       <w:bookmarkStart w:id="32" w:name="_Toc121172278"/>
+      <w:r>
+        <w:t xml:space="preserve"> </w:t>
+      </w:r>
       <w:r>
         <w:rPr>
           <w:lang w:val="en-US"/>
@@ -8642,11 +8723,16 @@
         <w:t xml:space="preserve"> </w:t>
       </w:r>
       <w:r>
-        <w:t xml:space="preserve">                                         </w:t>
+        <w:t xml:space="preserve">                                      </w:t>
+      </w:r>
+      <w:proofErr w:type="gramStart"/>
+      <w:r>
+        <w:t xml:space="preserve">   </w:t>
       </w:r>
       <w:r>
         <w:t>(</w:t>
       </w:r>
+      <w:proofErr w:type="gramEnd"/>
       <w:r>
         <w:t>3</w:t>
       </w:r>
@@ -9331,7 +9417,6 @@
         <w:docPartUnique/>
       </w:docPartObj>
     </w:sdtPr>
-    <w:sdtEndPr/>
     <w:sdtContent>
       <w:p>
         <w:pPr>

</xml_diff>